<commit_message>
Minor fix report template 9
</commit_message>
<xml_diff>
--- a/Laporan 09/2211102441237 - Akhmad Qasim - Laporan PRAKTIKUM 9.docx
+++ b/Laporan 09/2211102441237 - Akhmad Qasim - Laporan PRAKTIKUM 9.docx
@@ -225,7 +225,7 @@
           <w:b/>
           <w:sz w:val="32"/>
         </w:rPr>
-        <w:t>0</w:t>
+        <w:t>9</w:t>
       </w:r>
       <w:r>
         <w:rPr>
@@ -250,7 +250,7 @@
           <w:sz w:val="48"/>
           <w:szCs w:val="48"/>
         </w:rPr>
-        <w:t>Judul</w:t>
+        <w:t>Searching</w:t>
       </w:r>
     </w:p>
     <w:p>
@@ -495,7 +495,7 @@
           <w:b/>
           <w:sz w:val="52"/>
         </w:rPr>
-        <w:t>0</w:t>
+        <w:t>9</w:t>
       </w:r>
       <w:r>
         <w:rPr>
@@ -524,7 +524,7 @@
           <w:sz w:val="80"/>
           <w:szCs w:val="80"/>
         </w:rPr>
-        <w:t>Judul</w:t>
+        <w:t>Searching</w:t>
       </w:r>
     </w:p>
     <w:p>
@@ -658,7 +658,30 @@
           <w:rFonts w:ascii="Times New Roman" w:hAnsi="Times New Roman" w:cs="Times New Roman"/>
           <w:sz w:val="24"/>
         </w:rPr>
-        <w:t>asdfasdfasd</w:t>
+        <w:t>Searching</w:t>
+      </w:r>
+    </w:p>
+    <w:p>
+      <w:pPr>
+        <w:pStyle w:val="ListParagraph"/>
+        <w:numPr>
+          <w:ilvl w:val="0"/>
+          <w:numId w:val="1"/>
+        </w:numPr>
+        <w:spacing w:before="120" w:after="120"/>
+        <w:rPr>
+          <w:rFonts w:ascii="Times New Roman" w:hAnsi="Times New Roman" w:cs="Times New Roman"/>
+          <w:b/>
+          <w:sz w:val="24"/>
+          <w:u w:val="single"/>
+        </w:rPr>
+      </w:pPr>
+      <w:r>
+        <w:rPr>
+          <w:rFonts w:ascii="Times New Roman" w:hAnsi="Times New Roman" w:cs="Times New Roman"/>
+          <w:sz w:val="24"/>
+        </w:rPr>
+        <w:t>Hashing</w:t>
       </w:r>
     </w:p>
     <w:p>
@@ -701,7 +724,30 @@
           <w:sz w:val="24"/>
           <w:u w:color="4472C4" w:themeColor="accent1"/>
         </w:rPr>
-        <w:t>asdfasdfa</w:t>
+        <w:t>Memahami implementasi searching menggunakan Python</w:t>
+      </w:r>
+    </w:p>
+    <w:p>
+      <w:pPr>
+        <w:pStyle w:val="ListParagraph"/>
+        <w:numPr>
+          <w:ilvl w:val="0"/>
+          <w:numId w:val="2"/>
+        </w:numPr>
+        <w:spacing w:before="120" w:after="120"/>
+        <w:rPr>
+          <w:rFonts w:ascii="Times New Roman" w:hAnsi="Times New Roman" w:cs="Times New Roman"/>
+          <w:sz w:val="24"/>
+          <w:u w:color="4472C4" w:themeColor="accent1"/>
+        </w:rPr>
+      </w:pPr>
+      <w:r>
+        <w:rPr>
+          <w:rFonts w:ascii="Times New Roman" w:hAnsi="Times New Roman" w:cs="Times New Roman"/>
+          <w:sz w:val="24"/>
+          <w:u w:color="4472C4" w:themeColor="accent1"/>
+        </w:rPr>
+        <w:t>Memahami implementasi dari metode-metode hashing</w:t>
       </w:r>
     </w:p>
     <w:p>
@@ -1225,7 +1271,15 @@
             <w:i/>
             <w:color w:val="404040" w:themeColor="text1" w:themeTint="BF"/>
           </w:rPr>
-          <w:t xml:space="preserve">0 </w:t>
+          <w:t>9</w:t>
+        </w:r>
+        <w:r>
+          <w:rPr>
+            <w:rFonts w:ascii="Adobe Fan Heiti Std B" w:eastAsia="Adobe Fan Heiti Std B" w:hAnsi="Adobe Fan Heiti Std B"/>
+            <w:i/>
+            <w:color w:val="404040" w:themeColor="text1" w:themeTint="BF"/>
+          </w:rPr>
+          <w:t xml:space="preserve"> </w:t>
         </w:r>
         <w:r>
           <w:rPr>
@@ -1241,7 +1295,15 @@
             <w:i/>
             <w:color w:val="404040" w:themeColor="text1" w:themeTint="BF"/>
           </w:rPr>
-          <w:t xml:space="preserve"> Judul</w:t>
+          <w:t xml:space="preserve"> </w:t>
+        </w:r>
+        <w:r>
+          <w:rPr>
+            <w:rFonts w:ascii="Adobe Fan Heiti Std B" w:eastAsia="Adobe Fan Heiti Std B" w:hAnsi="Adobe Fan Heiti Std B"/>
+            <w:i/>
+            <w:color w:val="404040" w:themeColor="text1" w:themeTint="BF"/>
+          </w:rPr>
+          <w:t>Searching</w:t>
         </w:r>
       </w:sdtContent>
     </w:sdt>
@@ -3864,6 +3926,7 @@
     <w:rsid w:val="0077128C"/>
     <w:rsid w:val="00A65C1E"/>
     <w:rsid w:val="00AC1E53"/>
+    <w:rsid w:val="00AC4FB4"/>
     <w:rsid w:val="00AD6772"/>
     <w:rsid w:val="00C61F5B"/>
     <w:rsid w:val="00F169DC"/>

</xml_diff>